<commit_message>
Air Compressor DOCX and PY Updated to match template"
</commit_message>
<xml_diff>
--- a/Compressor/Install VFD on Air Compressor.docx
+++ b/Compressor/Install VFD on Air Compressor.docx
@@ -26,9 +26,8 @@
           <w:rFonts w:ascii="Times New Roman" w:eastAsia="Times New Roman" w:hAnsi="Times New Roman" w:cs="Times New Roman"/>
           <w:bCs w:val="0"/>
           <w:color w:val="auto"/>
-          <w:highlight w:val="cyan"/>
-        </w:rPr>
-        <w:t>1</w:t>
+        </w:rPr>
+        <w:t>${AR}</w:t>
       </w:r>
       <w:r>
         <w:rPr>
@@ -172,16 +171,30 @@
         <w:rPr>
           <w:rFonts w:eastAsia="Times New Roman"/>
           <w:color w:val="000000"/>
-          <w:highlight w:val="lightGray"/>
-        </w:rPr>
-        <w:t>and air tank</w:t>
+        </w:rPr>
+        <w:t>&lt;tank&gt;</w:t>
       </w:r>
       <w:r>
         <w:rPr>
           <w:rFonts w:eastAsia="Times New Roman"/>
           <w:color w:val="000000"/>
-        </w:rPr>
-        <w:t xml:space="preserve"> to increase the savings at partial load compared against the current control system.</w:t>
+          <w:highlight w:val="lightGray"/>
+        </w:rPr>
+        <w:t>and air tank</w:t>
+      </w:r>
+      <w:r>
+        <w:rPr>
+          <w:rFonts w:eastAsia="Times New Roman"/>
+          <w:color w:val="000000"/>
+        </w:rPr>
+        <w:t>&lt;/tank&gt;</w:t>
+      </w:r>
+      <w:r>
+        <w:rPr>
+          <w:rFonts w:eastAsia="Times New Roman"/>
+          <w:color w:val="000000"/>
+        </w:rPr>
+        <w:t>to increase the savings at partial load compared against the current control system.</w:t>
       </w:r>
     </w:p>
     <w:p>
@@ -269,16 +282,7 @@
               </w:rPr>
             </w:pPr>
             <w:r>
-              <w:rPr>
-                <w:highlight w:val="yellow"/>
-              </w:rPr>
-              <w:t>$</w:t>
-            </w:r>
-            <w:r>
-              <w:rPr>
-                <w:highlight w:val="yellow"/>
-              </w:rPr>
-              <w:t>28,613</w:t>
+              <w:t>${ACS}</w:t>
             </w:r>
           </w:p>
         </w:tc>
@@ -315,16 +319,7 @@
               </w:rPr>
             </w:pPr>
             <w:r>
-              <w:rPr>
-                <w:highlight w:val="yellow"/>
-              </w:rPr>
-              <w:t>$</w:t>
-            </w:r>
-            <w:r>
-              <w:rPr>
-                <w:highlight w:val="yellow"/>
-              </w:rPr>
-              <w:t>30,000</w:t>
+              <w:t>${IC}</w:t>
             </w:r>
           </w:p>
         </w:tc>
@@ -360,9 +355,8 @@
             <w:r>
               <w:rPr>
                 <w:bCs/>
-                <w:highlight w:val="yellow"/>
-              </w:rPr>
-              <w:t>1.1 years</w:t>
+              </w:rPr>
+              <w:t>${PB}</w:t>
             </w:r>
           </w:p>
         </w:tc>
@@ -399,21 +393,12 @@
               </w:rPr>
             </w:pPr>
             <w:r>
-              <w:rPr>
-                <w:highlight w:val="yellow"/>
-              </w:rPr>
-              <w:t>212,160</w:t>
-            </w:r>
-            <w:r>
-              <w:rPr>
-                <w:highlight w:val="yellow"/>
-              </w:rPr>
+              <w:t>${ES}</w:t>
+            </w:r>
+            <w:r>
               <w:t xml:space="preserve"> </w:t>
             </w:r>
             <w:r>
-              <w:rPr>
-                <w:highlight w:val="yellow"/>
-              </w:rPr>
               <w:t>kWh</w:t>
             </w:r>
           </w:p>
@@ -448,21 +433,12 @@
               <w:spacing w:before="60" w:after="60" w:line="360" w:lineRule="auto"/>
             </w:pPr>
             <w:r>
-              <w:rPr>
-                <w:highlight w:val="yellow"/>
-              </w:rPr>
-              <w:t>1,224</w:t>
-            </w:r>
-            <w:r>
-              <w:rPr>
-                <w:highlight w:val="yellow"/>
-              </w:rPr>
+              <w:t>${DS}</w:t>
+            </w:r>
+            <w:r>
               <w:t xml:space="preserve"> </w:t>
             </w:r>
             <w:r>
-              <w:rPr>
-                <w:highlight w:val="yellow"/>
-              </w:rPr>
               <w:t>kW</w:t>
             </w:r>
           </w:p>
@@ -573,10 +549,7 @@
         <w:t xml:space="preserve">Currently there is a </w:t>
       </w:r>
       <w:r>
-        <w:rPr>
-          <w:highlight w:val="cyan"/>
-        </w:rPr>
-        <w:t>300</w:t>
+        <w:t>${HP}</w:t>
       </w:r>
       <w:r>
         <w:rPr>
@@ -3059,10 +3032,7 @@
         <w:t xml:space="preserve"> </w:t>
       </w:r>
       <w:r>
-        <w:rPr>
-          <w:highlight w:val="cyan"/>
-        </w:rPr>
-        <w:t>300</w:t>
+        <w:t>${HP}</w:t>
       </w:r>
       <w:r>
         <w:t xml:space="preserve"> HP</w:t>
@@ -3114,10 +3084,7 @@
         <w:t xml:space="preserve">average </w:t>
       </w:r>
       <w:r>
-        <w:rPr>
-          <w:highlight w:val="cyan"/>
-        </w:rPr>
-        <w:t>60</w:t>
+        <w:t>${LF}</w:t>
       </w:r>
       <w:r>
         <w:t>%</w:t>
@@ -3145,16 +3112,7 @@
         <w:t xml:space="preserve">= </w:t>
       </w:r>
       <w:r>
-        <w:rPr>
-          <w:highlight w:val="yellow"/>
-        </w:rPr>
-        <w:t>6</w:t>
-      </w:r>
-      <w:r>
-        <w:rPr>
-          <w:highlight w:val="yellow"/>
-        </w:rPr>
-        <w:t>1</w:t>
+        <w:t>${FR}</w:t>
       </w:r>
       <w:r>
         <w:t>%</w:t>
@@ -3200,10 +3158,7 @@
         <w:t xml:space="preserve">existing motor; </w:t>
       </w:r>
       <w:r>
-        <w:rPr>
-          <w:highlight w:val="cyan"/>
-        </w:rPr>
-        <w:t>85</w:t>
+        <w:t>${ETAE}</w:t>
       </w:r>
       <w:r>
         <w:t>%</w:t>
@@ -3250,10 +3205,7 @@
         <w:t xml:space="preserve">motor with VFD; </w:t>
       </w:r>
       <w:r>
-        <w:rPr>
-          <w:highlight w:val="cyan"/>
-        </w:rPr>
-        <w:t>85</w:t>
+        <w:t>${ETAP}</w:t>
       </w:r>
       <w:r>
         <w:t>%</w:t>
@@ -3284,10 +3236,7 @@
         <w:t xml:space="preserve">= </w:t>
       </w:r>
       <w:r>
-        <w:rPr>
-          <w:highlight w:val="cyan"/>
-        </w:rPr>
-        <w:t>300</w:t>
+        <w:t>${HP}</w:t>
       </w:r>
       <w:r>
         <w:t xml:space="preserve"> HP </w:t>
@@ -3305,10 +3254,7 @@
         <w:t xml:space="preserve"> / </w:t>
       </w:r>
       <w:r>
-        <w:rPr>
-          <w:highlight w:val="cyan"/>
-        </w:rPr>
-        <w:t>85</w:t>
+        <w:t>${ETAE}</w:t>
       </w:r>
       <w:r>
         <w:t>%</w:t>
@@ -3337,10 +3283,7 @@
         <w:t xml:space="preserve">= </w:t>
       </w:r>
       <w:r>
-        <w:rPr>
-          <w:highlight w:val="yellow"/>
-        </w:rPr>
-        <w:t>263</w:t>
+        <w:t>${CPD}</w:t>
       </w:r>
       <w:r>
         <w:t xml:space="preserve"> kW</w:t>
@@ -3369,10 +3312,7 @@
         <w:t xml:space="preserve">= </w:t>
       </w:r>
       <w:r>
-        <w:rPr>
-          <w:highlight w:val="cyan"/>
-        </w:rPr>
-        <w:t>300</w:t>
+        <w:t>${HP}</w:t>
       </w:r>
       <w:r>
         <w:t xml:space="preserve"> HP </w:t>
@@ -3393,19 +3333,13 @@
         <w:t xml:space="preserve">× </w:t>
       </w:r>
       <w:r>
-        <w:rPr>
-          <w:highlight w:val="yellow"/>
-        </w:rPr>
-        <w:t>61</w:t>
+        <w:t>${FR}</w:t>
       </w:r>
       <w:r>
         <w:t xml:space="preserve">% / </w:t>
       </w:r>
       <w:r>
-        <w:rPr>
-          <w:highlight w:val="cyan"/>
-        </w:rPr>
-        <w:t>85</w:t>
+        <w:t>${ETAP}</w:t>
       </w:r>
       <w:r>
         <w:t>%</w:t>
@@ -3434,10 +3368,7 @@
         <w:t xml:space="preserve">= </w:t>
       </w:r>
       <w:r>
-        <w:rPr>
-          <w:highlight w:val="yellow"/>
-        </w:rPr>
-        <w:t>161</w:t>
+        <w:t>${PPD}</w:t>
       </w:r>
       <w:r>
         <w:t xml:space="preserve"> </w:t>
@@ -3555,22 +3486,7 @@
         <w:t xml:space="preserve"> </w:t>
       </w:r>
       <w:r>
-        <w:rPr>
-          <w:highlight w:val="yellow"/>
-        </w:rPr>
-        <w:t>2</w:t>
-      </w:r>
-      <w:r>
-        <w:rPr>
-          <w:highlight w:val="yellow"/>
-        </w:rPr>
-        <w:t>,</w:t>
-      </w:r>
-      <w:r>
-        <w:rPr>
-          <w:highlight w:val="yellow"/>
-        </w:rPr>
-        <w:t>080</w:t>
+        <w:t>${OH}</w:t>
       </w:r>
       <w:r>
         <w:t xml:space="preserve"> hr</w:t>
@@ -3582,10 +3498,7 @@
         <w:t>/yr (</w:t>
       </w:r>
       <w:r>
-        <w:rPr>
-          <w:highlight w:val="cyan"/>
-        </w:rPr>
-        <w:t>8</w:t>
+        <w:t>${HR}</w:t>
       </w:r>
       <w:r>
         <w:t xml:space="preserve"> hr</w:t>
@@ -3597,10 +3510,7 @@
         <w:t xml:space="preserve">/day, </w:t>
       </w:r>
       <w:r>
-        <w:rPr>
-          <w:highlight w:val="cyan"/>
-        </w:rPr>
-        <w:t>5</w:t>
+        <w:t>${DY}</w:t>
       </w:r>
       <w:r>
         <w:t xml:space="preserve"> day</w:t>
@@ -3612,10 +3522,7 @@
         <w:t xml:space="preserve">/week, </w:t>
       </w:r>
       <w:r>
-        <w:rPr>
-          <w:highlight w:val="cyan"/>
-        </w:rPr>
-        <w:t>52</w:t>
+        <w:t>${WK}</w:t>
       </w:r>
       <w:r>
         <w:t xml:space="preserve"> weeks per year)</w:t>
@@ -3637,19 +3544,16 @@
         <w:t>= (</w:t>
       </w:r>
       <w:r>
-        <w:rPr>
-          <w:highlight w:val="yellow"/>
-        </w:rPr>
-        <w:t>263</w:t>
+        <w:t>${CPD}</w:t>
       </w:r>
       <w:r>
         <w:t xml:space="preserve"> kW – </w:t>
       </w:r>
       <w:r>
-        <w:rPr>
-          <w:highlight w:val="yellow"/>
-        </w:rPr>
-        <w:t>161</w:t>
+        <w:t>{</w:t>
+      </w:r>
+      <w:r>
+        <w:t>PPD}</w:t>
       </w:r>
       <w:r>
         <w:t xml:space="preserve"> kW) </w:t>
@@ -3661,22 +3565,7 @@
         <w:t xml:space="preserve"> </w:t>
       </w:r>
       <w:r>
-        <w:rPr>
-          <w:highlight w:val="yellow"/>
-        </w:rPr>
-        <w:t>2</w:t>
-      </w:r>
-      <w:r>
-        <w:rPr>
-          <w:highlight w:val="yellow"/>
-        </w:rPr>
-        <w:t>,</w:t>
-      </w:r>
-      <w:r>
-        <w:rPr>
-          <w:highlight w:val="yellow"/>
-        </w:rPr>
-        <w:t>080</w:t>
+        <w:t>${OH}</w:t>
       </w:r>
       <w:r>
         <w:t xml:space="preserve"> hrs/yr</w:t>
@@ -3697,10 +3586,7 @@
         <w:t xml:space="preserve">= </w:t>
       </w:r>
       <w:r>
-        <w:rPr>
-          <w:highlight w:val="yellow"/>
-        </w:rPr>
-        <w:t>212,160</w:t>
+        <w:t>${ES}</w:t>
       </w:r>
       <w:r>
         <w:t xml:space="preserve"> kWh/yr</w:t>
@@ -3820,19 +3706,13 @@
         <w:t xml:space="preserve"> (</w:t>
       </w:r>
       <w:r>
-        <w:rPr>
-          <w:highlight w:val="yellow"/>
-        </w:rPr>
-        <w:t>263</w:t>
+        <w:t>${CPD}</w:t>
       </w:r>
       <w:r>
         <w:t xml:space="preserve"> kW – </w:t>
       </w:r>
       <w:r>
-        <w:rPr>
-          <w:highlight w:val="yellow"/>
-        </w:rPr>
-        <w:t>161</w:t>
+        <w:t>${PPD}</w:t>
       </w:r>
       <w:r>
         <w:t xml:space="preserve"> kW)</w:t>
@@ -3844,10 +3724,7 @@
         <w:t xml:space="preserve">× </w:t>
       </w:r>
       <w:r>
-        <w:rPr>
-          <w:highlight w:val="cyan"/>
-        </w:rPr>
-        <w:t>100</w:t>
+        <w:t>${CF}</w:t>
       </w:r>
       <w:r>
         <w:t>%/mo</w:t>
@@ -3883,10 +3760,7 @@
         <w:t xml:space="preserve">= </w:t>
       </w:r>
       <w:r>
-        <w:rPr>
-          <w:highlight w:val="yellow"/>
-        </w:rPr>
-        <w:t>1,224</w:t>
+        <w:t>${DS}</w:t>
       </w:r>
       <w:r>
         <w:t xml:space="preserve"> kW/yr.</w:t>
@@ -3957,10 +3831,7 @@
         <w:t xml:space="preserve">= </w:t>
       </w:r>
       <w:r>
-        <w:rPr>
-          <w:highlight w:val="yellow"/>
-        </w:rPr>
-        <w:t>212,160</w:t>
+        <w:t>${ES}</w:t>
       </w:r>
       <w:r>
         <w:t xml:space="preserve"> </w:t>
@@ -3969,10 +3840,7 @@
         <w:t xml:space="preserve">kWh/yr × </w:t>
       </w:r>
       <w:r>
-        <w:rPr>
-          <w:highlight w:val="cyan"/>
-        </w:rPr>
-        <w:t>$0.104</w:t>
+        <w:t>${EC}</w:t>
       </w:r>
       <w:r>
         <w:t xml:space="preserve">/kWh </w:t>
@@ -3981,10 +3849,7 @@
         <w:t xml:space="preserve">+ </w:t>
       </w:r>
       <w:r>
-        <w:rPr>
-          <w:highlight w:val="yellow"/>
-        </w:rPr>
-        <w:t>1,224</w:t>
+        <w:t>${DS}</w:t>
       </w:r>
       <w:r>
         <w:t xml:space="preserve"> </w:t>
@@ -3993,22 +3858,7 @@
         <w:t xml:space="preserve">kW/yr × </w:t>
       </w:r>
       <w:r>
-        <w:rPr>
-          <w:highlight w:val="cyan"/>
-        </w:rPr>
-        <w:t>$</w:t>
-      </w:r>
-      <w:r>
-        <w:rPr>
-          <w:highlight w:val="cyan"/>
-        </w:rPr>
-        <w:t>5</w:t>
-      </w:r>
-      <w:r>
-        <w:rPr>
-          <w:highlight w:val="cyan"/>
-        </w:rPr>
-        <w:t>.35</w:t>
+        <w:t>${DC}</w:t>
       </w:r>
       <w:r>
         <w:t>/kW</w:t>
@@ -4029,31 +3879,13 @@
         <w:t xml:space="preserve">= </w:t>
       </w:r>
       <w:r>
-        <w:rPr>
-          <w:highlight w:val="yellow"/>
-        </w:rPr>
-        <w:t>$</w:t>
-      </w:r>
-      <w:r>
-        <w:rPr>
-          <w:highlight w:val="yellow"/>
-        </w:rPr>
-        <w:t>22,065</w:t>
+        <w:t>${ECS}</w:t>
       </w:r>
       <w:r>
         <w:t xml:space="preserve">/yr + </w:t>
       </w:r>
       <w:r>
-        <w:rPr>
-          <w:highlight w:val="yellow"/>
-        </w:rPr>
-        <w:t>$</w:t>
-      </w:r>
-      <w:r>
-        <w:rPr>
-          <w:highlight w:val="yellow"/>
-        </w:rPr>
-        <w:t>6,548</w:t>
+        <w:t>${DCS}</w:t>
       </w:r>
       <w:r>
         <w:t>/yr</w:t>
@@ -4074,16 +3906,7 @@
         <w:t xml:space="preserve">= </w:t>
       </w:r>
       <w:r>
-        <w:rPr>
-          <w:highlight w:val="yellow"/>
-        </w:rPr>
-        <w:t>$</w:t>
-      </w:r>
-      <w:r>
-        <w:rPr>
-          <w:highlight w:val="yellow"/>
-        </w:rPr>
-        <w:t>28,613</w:t>
+        <w:t>${ACS}</w:t>
       </w:r>
       <w:r>
         <w:t>/yr.</w:t>
@@ -4122,27 +3945,15 @@
         <w:t xml:space="preserve">Based on information obtained from suppliers, it is estimated that the cost of a new VFD will be </w:t>
       </w:r>
       <w:r>
-        <w:rPr>
-          <w:highlight w:val="cyan"/>
-        </w:rPr>
-        <w:t>$</w:t>
-      </w:r>
-      <w:r>
-        <w:rPr>
-          <w:highlight w:val="cyan"/>
-        </w:rPr>
-        <w:t>15</w:t>
-      </w:r>
-      <w:r>
-        <w:rPr>
-          <w:highlight w:val="cyan"/>
-        </w:rPr>
-        <w:t>,000</w:t>
+        <w:t>${VFD}</w:t>
       </w:r>
       <w:r>
         <w:t xml:space="preserve"> </w:t>
       </w:r>
       <w:r>
+        <w:t>&lt;tank&gt;</w:t>
+      </w:r>
+      <w:r>
         <w:rPr>
           <w:highlight w:val="lightGray"/>
         </w:rPr>
@@ -4167,31 +3978,13 @@
         <w:t xml:space="preserve">,000, </w:t>
       </w:r>
       <w:r>
+        <w:t>&lt;/tank&gt;</w:t>
+      </w:r>
+      <w:r>
         <w:t xml:space="preserve">with installation cost to be about </w:t>
       </w:r>
       <w:r>
-        <w:rPr>
-          <w:highlight w:val="cyan"/>
-        </w:rPr>
-        <w:t>$</w:t>
-      </w:r>
-      <w:r>
-        <w:rPr>
-          <w:highlight w:val="cyan"/>
-        </w:rPr>
-        <w:t>1</w:t>
-      </w:r>
-      <w:r>
-        <w:rPr>
-          <w:highlight w:val="cyan"/>
-        </w:rPr>
-        <w:t>0</w:t>
-      </w:r>
-      <w:r>
-        <w:rPr>
-          <w:highlight w:val="cyan"/>
-        </w:rPr>
-        <w:t>,000</w:t>
+        <w:t>#{AIC}</w:t>
       </w:r>
       <w:r>
         <w:t>. The total implementation cost is estimated as</w:t>
@@ -4203,22 +3996,7 @@
         <w:t xml:space="preserve"> </w:t>
       </w:r>
       <w:r>
-        <w:rPr>
-          <w:highlight w:val="cyan"/>
-        </w:rPr>
-        <w:t>$</w:t>
-      </w:r>
-      <w:r>
-        <w:rPr>
-          <w:highlight w:val="cyan"/>
-        </w:rPr>
-        <w:t>30</w:t>
-      </w:r>
-      <w:r>
-        <w:rPr>
-          <w:highlight w:val="cyan"/>
-        </w:rPr>
-        <w:t>,000</w:t>
+        <w:t>${IC}</w:t>
       </w:r>
       <w:r>
         <w:t>.</w:t>
@@ -4243,10 +4021,7 @@
         <w:t xml:space="preserve">= </w:t>
       </w:r>
       <w:r>
-        <w:rPr>
-          <w:highlight w:val="cyan"/>
-        </w:rPr>
-        <w:t>$0.075</w:t>
+        <w:t>${RR}</w:t>
       </w:r>
       <w:r>
         <w:t>/kWh</w:t>
@@ -4276,10 +4051,7 @@
         <w:t xml:space="preserve">= </w:t>
       </w:r>
       <w:r>
-        <w:rPr>
-          <w:highlight w:val="cyan"/>
-        </w:rPr>
-        <w:t>$0.075</w:t>
+        <w:t>${RR}</w:t>
       </w:r>
       <w:r>
         <w:t>/kWh</w:t>
@@ -4294,10 +4066,7 @@
         <w:t xml:space="preserve"> × </w:t>
       </w:r>
       <w:r>
-        <w:rPr>
-          <w:highlight w:val="yellow"/>
-        </w:rPr>
-        <w:t>212,160</w:t>
+        <w:t>${ES}</w:t>
       </w:r>
       <w:r>
         <w:t xml:space="preserve"> kWh/yr</w:t>
@@ -4318,16 +4087,7 @@
         <w:t xml:space="preserve">= </w:t>
       </w:r>
       <w:r>
-        <w:rPr>
-          <w:highlight w:val="yellow"/>
-        </w:rPr>
-        <w:t>$</w:t>
-      </w:r>
-      <w:r>
-        <w:rPr>
-          <w:highlight w:val="yellow"/>
-        </w:rPr>
-        <w:t>15,912</w:t>
+        <w:t>${RB}</w:t>
       </w:r>
     </w:p>
     <w:p>
@@ -4363,24 +4123,7 @@
         <w:t xml:space="preserve"> equals to </w:t>
       </w:r>
       <w:r>
-        <w:rPr>
-          <w:highlight w:val="yellow"/>
-        </w:rPr>
-        <w:t>$</w:t>
-      </w:r>
-      <w:r>
-        <w:rPr>
-          <w:rFonts w:eastAsia="Times New Roman"/>
-          <w:highlight w:val="yellow"/>
-        </w:rPr>
-        <w:t>15,</w:t>
-      </w:r>
-      <w:r>
-        <w:rPr>
-          <w:rFonts w:eastAsia="Times New Roman"/>
-          <w:highlight w:val="yellow"/>
-        </w:rPr>
-        <w:t>000</w:t>
+        <w:t>${MRB}</w:t>
       </w:r>
       <w:r>
         <w:rPr>
@@ -4486,22 +4229,7 @@
         <w:t xml:space="preserve">= </w:t>
       </w:r>
       <w:r>
-        <w:rPr>
-          <w:highlight w:val="yellow"/>
-        </w:rPr>
-        <w:t>$</w:t>
-      </w:r>
-      <w:r>
-        <w:rPr>
-          <w:highlight w:val="yellow"/>
-        </w:rPr>
-        <w:t>30</w:t>
-      </w:r>
-      <w:r>
-        <w:rPr>
-          <w:highlight w:val="yellow"/>
-        </w:rPr>
-        <w:t>,000</w:t>
+        <w:t>${IC}</w:t>
       </w:r>
       <w:r>
         <w:t xml:space="preserve"> </w:t>
@@ -4513,22 +4241,7 @@
         <w:t xml:space="preserve">- </w:t>
       </w:r>
       <w:r>
-        <w:rPr>
-          <w:highlight w:val="yellow"/>
-        </w:rPr>
-        <w:t>$</w:t>
-      </w:r>
-      <w:r>
-        <w:rPr>
-          <w:highlight w:val="yellow"/>
-        </w:rPr>
-        <w:t>15,</w:t>
-      </w:r>
-      <w:r>
-        <w:rPr>
-          <w:highlight w:val="yellow"/>
-        </w:rPr>
-        <w:t>000</w:t>
+        <w:t>${MRB}</w:t>
       </w:r>
     </w:p>
     <w:p>
@@ -4555,16 +4268,7 @@
         <w:t xml:space="preserve">= </w:t>
       </w:r>
       <w:r>
-        <w:rPr>
-          <w:highlight w:val="yellow"/>
-        </w:rPr>
-        <w:t>$</w:t>
-      </w:r>
-      <w:r>
-        <w:rPr>
-          <w:highlight w:val="yellow"/>
-        </w:rPr>
-        <w:t>15,000</w:t>
+        <w:t>${MIC}</w:t>
       </w:r>
     </w:p>
     <w:p>
@@ -4594,16 +4298,7 @@
         <w:t xml:space="preserve">Therefore, the total implementation cost is: </w:t>
       </w:r>
       <w:r>
-        <w:rPr>
-          <w:highlight w:val="yellow"/>
-        </w:rPr>
-        <w:t>$</w:t>
-      </w:r>
-      <w:r>
-        <w:rPr>
-          <w:highlight w:val="yellow"/>
-        </w:rPr>
-        <w:t>15,000</w:t>
+        <w:t>${MIC}</w:t>
       </w:r>
       <w:r>
         <w:t>.</w:t>
@@ -4632,10 +4327,9 @@
       <w:r>
         <w:rPr>
           <w:b/>
-          <w:highlight w:val="yellow"/>
           <w:u w:val="single"/>
         </w:rPr>
-        <w:t>212,160</w:t>
+        <w:t>${ES}</w:t>
       </w:r>
       <w:r>
         <w:rPr>
@@ -4654,10 +4348,9 @@
         <w:rPr>
           <w:b/>
           <w:bCs/>
-          <w:highlight w:val="yellow"/>
           <w:u w:val="single"/>
         </w:rPr>
-        <w:t>1,224</w:t>
+        <w:t>${DS}</w:t>
       </w:r>
       <w:r>
         <w:rPr>
@@ -4684,62 +4377,35 @@
       <w:r>
         <w:rPr>
           <w:b/>
-          <w:highlight w:val="yellow"/>
           <w:u w:val="single"/>
         </w:rPr>
-        <w:t>$</w:t>
+        <w:t>${ACS}</w:t>
       </w:r>
       <w:r>
         <w:rPr>
           <w:b/>
-          <w:highlight w:val="yellow"/>
+        </w:rPr>
+        <w:t xml:space="preserve"> and, with an implementation cost of </w:t>
+      </w:r>
+      <w:r>
+        <w:rPr>
+          <w:b/>
           <w:u w:val="single"/>
         </w:rPr>
-        <w:t>28,613</w:t>
+        <w:t>${IC}</w:t>
       </w:r>
       <w:r>
         <w:rPr>
           <w:b/>
         </w:rPr>
-        <w:t xml:space="preserve"> and, with an implementation cost of </w:t>
+        <w:t xml:space="preserve">, the payback period would be </w:t>
       </w:r>
       <w:r>
         <w:rPr>
           <w:b/>
-          <w:highlight w:val="yellow"/>
           <w:u w:val="single"/>
         </w:rPr>
-        <w:t>$</w:t>
-      </w:r>
-      <w:r>
-        <w:rPr>
-          <w:b/>
-          <w:highlight w:val="yellow"/>
-          <w:u w:val="single"/>
-        </w:rPr>
-        <w:t>30,000</w:t>
-      </w:r>
-      <w:r>
-        <w:rPr>
-          <w:b/>
-        </w:rPr>
-        <w:t xml:space="preserve">, the payback period would be </w:t>
-      </w:r>
-      <w:r>
-        <w:rPr>
-          <w:b/>
-          <w:highlight w:val="yellow"/>
-          <w:u w:val="single"/>
-        </w:rPr>
-        <w:t>1.1 year</w:t>
-      </w:r>
-      <w:r>
-        <w:rPr>
-          <w:b/>
-          <w:highlight w:val="yellow"/>
-          <w:u w:val="single"/>
-        </w:rPr>
-        <w:t>s</w:t>
+        <w:t>${PB}</w:t>
       </w:r>
       <w:r>
         <w:rPr>

</xml_diff>

<commit_message>
Air Compressor Template not tested, changes made to python file
</commit_message>
<xml_diff>
--- a/Compressor/Install VFD on Air Compressor.docx
+++ b/Compressor/Install VFD on Air Compressor.docx
@@ -171,23 +171,16 @@
         <w:rPr>
           <w:rFonts w:eastAsia="Times New Roman"/>
           <w:color w:val="000000"/>
-        </w:rPr>
-        <w:t>&lt;tank&gt;</w:t>
+          <w:highlight w:val="lightGray"/>
+        </w:rPr>
+        <w:t>and air tank</w:t>
       </w:r>
       <w:r>
         <w:rPr>
           <w:rFonts w:eastAsia="Times New Roman"/>
           <w:color w:val="000000"/>
-          <w:highlight w:val="lightGray"/>
-        </w:rPr>
-        <w:t>and air tank</w:t>
-      </w:r>
-      <w:r>
-        <w:rPr>
-          <w:rFonts w:eastAsia="Times New Roman"/>
-          <w:color w:val="000000"/>
-        </w:rPr>
-        <w:t>&lt;/tank&gt;</w:t>
+        </w:rPr>
+        <w:t xml:space="preserve"> </w:t>
       </w:r>
       <w:r>
         <w:rPr>
@@ -3006,9 +2999,11 @@
         <w:ind w:firstLine="0"/>
         <w:jc w:val="both"/>
       </w:pPr>
+      <w:proofErr w:type="gramStart"/>
       <w:r>
         <w:t>where</w:t>
       </w:r>
+      <w:proofErr w:type="gramEnd"/>
     </w:p>
     <w:p>
       <w:pPr>
@@ -3090,12 +3085,17 @@
         <w:t>%</w:t>
       </w:r>
       <w:r>
-        <w:t xml:space="preserve"> load</w:t>
+        <w:t xml:space="preserve"> </w:t>
+      </w:r>
+      <w:proofErr w:type="gramStart"/>
+      <w:r>
+        <w:t>load</w:t>
       </w:r>
       <w:r>
         <w:t>;</w:t>
       </w:r>
       <w:bookmarkEnd w:id="2"/>
+      <w:proofErr w:type="gramEnd"/>
     </w:p>
     <w:p>
       <w:pPr>
@@ -3134,6 +3134,7 @@
         </w:rPr>
         <w:tab/>
       </w:r>
+      <w:proofErr w:type="spellStart"/>
       <w:r>
         <w:rPr>
           <w:sz w:val="28"/>
@@ -3147,6 +3148,7 @@
         </w:rPr>
         <w:t>Exist</w:t>
       </w:r>
+      <w:proofErr w:type="spellEnd"/>
       <w:r>
         <w:tab/>
         <w:t xml:space="preserve">= Efficiency of </w:t>
@@ -3176,6 +3178,7 @@
         </w:rPr>
         <w:tab/>
       </w:r>
+      <w:proofErr w:type="spellStart"/>
       <w:r>
         <w:rPr>
           <w:sz w:val="28"/>
@@ -3189,6 +3192,7 @@
         </w:rPr>
         <w:t>Prop</w:t>
       </w:r>
+      <w:proofErr w:type="spellEnd"/>
       <w:r>
         <w:rPr>
           <w:vertAlign w:val="subscript"/>
@@ -3460,12 +3464,14 @@
         <w:spacing w:line="360" w:lineRule="auto"/>
         <w:jc w:val="both"/>
       </w:pPr>
+      <w:proofErr w:type="gramStart"/>
       <w:r>
         <w:t>w</w:t>
       </w:r>
       <w:r>
         <w:t>here</w:t>
       </w:r>
+      <w:proofErr w:type="gramEnd"/>
     </w:p>
     <w:p>
       <w:pPr>
@@ -3489,23 +3495,41 @@
         <w:t>${OH}</w:t>
       </w:r>
       <w:r>
-        <w:t xml:space="preserve"> hr</w:t>
+        <w:t xml:space="preserve"> </w:t>
+      </w:r>
+      <w:proofErr w:type="spellStart"/>
+      <w:r>
+        <w:t>hr</w:t>
       </w:r>
       <w:r>
         <w:t>s</w:t>
       </w:r>
-      <w:r>
-        <w:t>/yr (</w:t>
+      <w:proofErr w:type="spellEnd"/>
+      <w:r>
+        <w:t>/</w:t>
+      </w:r>
+      <w:proofErr w:type="spellStart"/>
+      <w:r>
+        <w:t>yr</w:t>
+      </w:r>
+      <w:proofErr w:type="spellEnd"/>
+      <w:r>
+        <w:t xml:space="preserve"> (</w:t>
       </w:r>
       <w:r>
         <w:t>${HR}</w:t>
       </w:r>
       <w:r>
-        <w:t xml:space="preserve"> hr</w:t>
+        <w:t xml:space="preserve"> </w:t>
+      </w:r>
+      <w:proofErr w:type="spellStart"/>
+      <w:r>
+        <w:t>hr</w:t>
       </w:r>
       <w:r>
         <w:t>s</w:t>
       </w:r>
+      <w:proofErr w:type="spellEnd"/>
       <w:r>
         <w:t xml:space="preserve">/day, </w:t>
       </w:r>
@@ -3568,8 +3592,21 @@
         <w:t>${OH}</w:t>
       </w:r>
       <w:r>
-        <w:t xml:space="preserve"> hrs/yr</w:t>
-      </w:r>
+        <w:t xml:space="preserve"> </w:t>
+      </w:r>
+      <w:proofErr w:type="spellStart"/>
+      <w:r>
+        <w:t>hrs</w:t>
+      </w:r>
+      <w:proofErr w:type="spellEnd"/>
+      <w:r>
+        <w:t>/</w:t>
+      </w:r>
+      <w:proofErr w:type="spellStart"/>
+      <w:r>
+        <w:t>yr</w:t>
+      </w:r>
+      <w:proofErr w:type="spellEnd"/>
     </w:p>
     <w:p>
       <w:pPr>
@@ -3589,8 +3626,13 @@
         <w:t>${ES}</w:t>
       </w:r>
       <w:r>
-        <w:t xml:space="preserve"> kWh/yr</w:t>
-      </w:r>
+        <w:t xml:space="preserve"> kWh/</w:t>
+      </w:r>
+      <w:proofErr w:type="spellStart"/>
+      <w:r>
+        <w:t>yr</w:t>
+      </w:r>
+      <w:proofErr w:type="spellEnd"/>
     </w:p>
     <w:p>
       <w:pPr>
@@ -3682,8 +3724,13 @@
       </w:r>
       <w:r>
         <w:tab/>
-        <w:t>= Conversion constant; 12 months/yr</w:t>
-      </w:r>
+        <w:t>= Conversion constant; 12 months/</w:t>
+      </w:r>
+      <w:proofErr w:type="spellStart"/>
+      <w:r>
+        <w:t>yr</w:t>
+      </w:r>
+      <w:proofErr w:type="spellEnd"/>
     </w:p>
     <w:p>
       <w:pPr>
@@ -3727,8 +3774,13 @@
         <w:t>${CF}</w:t>
       </w:r>
       <w:r>
-        <w:t>%/mo</w:t>
-      </w:r>
+        <w:t>%/</w:t>
+      </w:r>
+      <w:proofErr w:type="spellStart"/>
+      <w:r>
+        <w:t>mo</w:t>
+      </w:r>
+      <w:proofErr w:type="spellEnd"/>
       <w:r>
         <w:t xml:space="preserve"> </w:t>
       </w:r>
@@ -3741,8 +3793,21 @@
       <w:r>
         <w:t xml:space="preserve"> </w:t>
       </w:r>
-      <w:r>
-        <w:t xml:space="preserve">mo/yr </w:t>
+      <w:proofErr w:type="spellStart"/>
+      <w:r>
+        <w:t>mo</w:t>
+      </w:r>
+      <w:proofErr w:type="spellEnd"/>
+      <w:r>
+        <w:t>/</w:t>
+      </w:r>
+      <w:proofErr w:type="spellStart"/>
+      <w:r>
+        <w:t>yr</w:t>
+      </w:r>
+      <w:proofErr w:type="spellEnd"/>
+      <w:r>
+        <w:t xml:space="preserve"> </w:t>
       </w:r>
     </w:p>
     <w:p>
@@ -3837,7 +3902,15 @@
         <w:t xml:space="preserve"> </w:t>
       </w:r>
       <w:r>
-        <w:t xml:space="preserve">kWh/yr × </w:t>
+        <w:t>kWh/</w:t>
+      </w:r>
+      <w:proofErr w:type="spellStart"/>
+      <w:r>
+        <w:t>yr</w:t>
+      </w:r>
+      <w:proofErr w:type="spellEnd"/>
+      <w:r>
+        <w:t xml:space="preserve"> × </w:t>
       </w:r>
       <w:r>
         <w:t>${EC}</w:t>
@@ -3855,7 +3928,15 @@
         <w:t xml:space="preserve"> </w:t>
       </w:r>
       <w:r>
-        <w:t xml:space="preserve">kW/yr × </w:t>
+        <w:t>kW/</w:t>
+      </w:r>
+      <w:proofErr w:type="spellStart"/>
+      <w:r>
+        <w:t>yr</w:t>
+      </w:r>
+      <w:proofErr w:type="spellEnd"/>
+      <w:r>
+        <w:t xml:space="preserve"> × </w:t>
       </w:r>
       <w:r>
         <w:t>${DC}</w:t>
@@ -3882,14 +3963,27 @@
         <w:t>${ECS}</w:t>
       </w:r>
       <w:r>
-        <w:t xml:space="preserve">/yr + </w:t>
+        <w:t>/</w:t>
+      </w:r>
+      <w:proofErr w:type="spellStart"/>
+      <w:r>
+        <w:t>yr</w:t>
+      </w:r>
+      <w:proofErr w:type="spellEnd"/>
+      <w:r>
+        <w:t xml:space="preserve"> + </w:t>
       </w:r>
       <w:r>
         <w:t>${DCS}</w:t>
       </w:r>
       <w:r>
-        <w:t>/yr</w:t>
-      </w:r>
+        <w:t>/</w:t>
+      </w:r>
+      <w:proofErr w:type="spellStart"/>
+      <w:r>
+        <w:t>yr</w:t>
+      </w:r>
+      <w:proofErr w:type="spellEnd"/>
     </w:p>
     <w:p>
       <w:pPr>
@@ -3951,9 +4045,6 @@
         <w:t xml:space="preserve"> </w:t>
       </w:r>
       <w:r>
-        <w:t>&lt;tank&gt;</w:t>
-      </w:r>
-      <w:r>
         <w:rPr>
           <w:highlight w:val="lightGray"/>
         </w:rPr>
@@ -3976,9 +4067,6 @@
           <w:highlight w:val="lightGray"/>
         </w:rPr>
         <w:t xml:space="preserve">,000, </w:t>
-      </w:r>
-      <w:r>
-        <w:t>&lt;/tank&gt;</w:t>
       </w:r>
       <w:r>
         <w:t xml:space="preserve">with installation cost to be about </w:t>
@@ -4029,9 +4117,11 @@
       <w:r>
         <w:sym w:font="Symbol" w:char="F0D7"/>
       </w:r>
+      <w:proofErr w:type="spellStart"/>
       <w:r>
         <w:t>yr</w:t>
       </w:r>
+      <w:proofErr w:type="spellEnd"/>
       <w:r>
         <w:t xml:space="preserve"> × ES</w:t>
       </w:r>
@@ -4059,9 +4149,11 @@
       <w:r>
         <w:sym w:font="Symbol" w:char="F0D7"/>
       </w:r>
+      <w:proofErr w:type="spellStart"/>
       <w:r>
         <w:t>yr</w:t>
       </w:r>
+      <w:proofErr w:type="spellEnd"/>
       <w:r>
         <w:t xml:space="preserve"> × </w:t>
       </w:r>
@@ -4069,8 +4161,13 @@
         <w:t>${ES}</w:t>
       </w:r>
       <w:r>
-        <w:t xml:space="preserve"> kWh/yr</w:t>
-      </w:r>
+        <w:t xml:space="preserve"> kWh/</w:t>
+      </w:r>
+      <w:proofErr w:type="spellStart"/>
+      <w:r>
+        <w:t>yr</w:t>
+      </w:r>
+      <w:proofErr w:type="spellEnd"/>
     </w:p>
     <w:p>
       <w:pPr>
@@ -4108,7 +4205,21 @@
         <w:rPr>
           <w:bCs/>
         </w:rPr>
-        <w:t>The incentives are capped at 50% of the project cost and makes the modified rebate savings MR</w:t>
+        <w:t xml:space="preserve">The incentives are capped at 50% of the project cost and </w:t>
+      </w:r>
+      <w:proofErr w:type="gramStart"/>
+      <w:r>
+        <w:rPr>
+          <w:bCs/>
+        </w:rPr>
+        <w:t>makes</w:t>
+      </w:r>
+      <w:proofErr w:type="gramEnd"/>
+      <w:r>
+        <w:rPr>
+          <w:bCs/>
+        </w:rPr>
+        <w:t xml:space="preserve"> the modified rebate savings MR</w:t>
       </w:r>
       <w:r>
         <w:rPr>
@@ -4372,7 +4483,21 @@
         <w:rPr>
           <w:b/>
         </w:rPr>
-        <w:t xml:space="preserve">. The annual cost savings is likely to be </w:t>
+        <w:t xml:space="preserve">. The annual cost savings </w:t>
+      </w:r>
+      <w:proofErr w:type="gramStart"/>
+      <w:r>
+        <w:rPr>
+          <w:b/>
+        </w:rPr>
+        <w:t>is</w:t>
+      </w:r>
+      <w:proofErr w:type="gramEnd"/>
+      <w:r>
+        <w:rPr>
+          <w:b/>
+        </w:rPr>
+        <w:t xml:space="preserve"> likely to be </w:t>
       </w:r>
       <w:r>
         <w:rPr>

</xml_diff>